<commit_message>
Edited what work they do to more reasonable things
</commit_message>
<xml_diff>
--- a/Website Layouts/Articles/WhoTheyAre.docx
+++ b/Website Layouts/Articles/WhoTheyAre.docx
@@ -17,19 +17,27 @@
           <w:rFonts w:asciiTheme="majorHAnsi" w:hAnsiTheme="majorHAnsi" w:cstheme="majorHAnsi"/>
           <w:color w:val="333333"/>
         </w:rPr>
-        <w:t xml:space="preserve">We are </w:t>
+        <w:t>We are</w:t>
+      </w:r>
+      <w:r>
+        <w:rPr>
+          <w:rFonts w:asciiTheme="majorHAnsi" w:hAnsiTheme="majorHAnsi" w:cstheme="majorHAnsi"/>
+          <w:color w:val="333333"/>
+        </w:rPr>
+        <w:t xml:space="preserve"> a</w:t>
+      </w:r>
+      <w:r>
+        <w:rPr>
+          <w:rFonts w:asciiTheme="majorHAnsi" w:hAnsiTheme="majorHAnsi" w:cstheme="majorHAnsi"/>
+          <w:color w:val="333333"/>
+        </w:rPr>
+        <w:t xml:space="preserve"> </w:t>
       </w:r>
       <w:r>
         <w:rPr>
           <w:rFonts w:asciiTheme="majorHAnsi" w:hAnsiTheme="majorHAnsi" w:cstheme="majorHAnsi"/>
         </w:rPr>
         <w:t>modern legal service provider</w:t>
-      </w:r>
-      <w:r>
-        <w:rPr>
-          <w:rFonts w:asciiTheme="majorHAnsi" w:hAnsiTheme="majorHAnsi" w:cstheme="majorHAnsi"/>
-        </w:rPr>
-        <w:t>s</w:t>
       </w:r>
       <w:r>
         <w:rPr>
@@ -147,67 +155,31 @@
         <w:rPr>
           <w:rFonts w:asciiTheme="majorHAnsi" w:hAnsiTheme="majorHAnsi"/>
         </w:rPr>
-        <w:t xml:space="preserve">We are based in </w:t>
+        <w:t>We are based in &lt;CITY NAME</w:t>
       </w:r>
       <w:r>
         <w:rPr>
           <w:rFonts w:asciiTheme="majorHAnsi" w:hAnsiTheme="majorHAnsi"/>
         </w:rPr>
-        <w:t>&lt;CITY NAME</w:t>
+        <w:t>&gt;, with</w:t>
       </w:r>
       <w:r>
         <w:rPr>
           <w:rFonts w:asciiTheme="majorHAnsi" w:hAnsiTheme="majorHAnsi"/>
         </w:rPr>
-        <w:t>&gt;, with</w:t>
+        <w:t xml:space="preserve"> a team of &lt;NUMBER OF PEOPLE&gt; experts that include &lt;</w:t>
       </w:r>
       <w:r>
         <w:rPr>
           <w:rFonts w:asciiTheme="majorHAnsi" w:hAnsiTheme="majorHAnsi"/>
         </w:rPr>
-        <w:t xml:space="preserve"> a team of </w:t>
+        <w:t>solicitors, legal</w:t>
       </w:r>
       <w:r>
         <w:rPr>
           <w:rFonts w:asciiTheme="majorHAnsi" w:hAnsiTheme="majorHAnsi"/>
         </w:rPr>
-        <w:t>&lt;NUMBER OF PEOPLE&gt; experts that include &lt;</w:t>
-      </w:r>
-      <w:r>
-        <w:rPr>
-          <w:rFonts w:asciiTheme="majorHAnsi" w:hAnsiTheme="majorHAnsi"/>
-        </w:rPr>
-        <w:t>solicitors, legal</w:t>
-      </w:r>
-      <w:r>
-        <w:rPr>
-          <w:rFonts w:asciiTheme="majorHAnsi" w:hAnsiTheme="majorHAnsi"/>
-        </w:rPr>
-        <w:t xml:space="preserve"> supp</w:t>
-      </w:r>
-      <w:r>
-        <w:rPr>
-          <w:rFonts w:asciiTheme="majorHAnsi" w:hAnsiTheme="majorHAnsi"/>
-        </w:rPr>
-        <w:t>o</w:t>
-      </w:r>
-      <w:r>
-        <w:rPr>
-          <w:rFonts w:asciiTheme="majorHAnsi" w:hAnsiTheme="majorHAnsi"/>
-        </w:rPr>
-        <w:t>rt</w:t>
-      </w:r>
-      <w:r>
-        <w:rPr>
-          <w:rFonts w:asciiTheme="majorHAnsi" w:hAnsiTheme="majorHAnsi"/>
-        </w:rPr>
-        <w:t>, other people&gt;</w:t>
-      </w:r>
-      <w:r>
-        <w:rPr>
-          <w:rFonts w:asciiTheme="majorHAnsi" w:hAnsiTheme="majorHAnsi"/>
-        </w:rPr>
-        <w:t>.</w:t>
+        <w:t xml:space="preserve"> support, other people&gt;.</w:t>
       </w:r>
     </w:p>
     <w:p>
@@ -288,21 +260,14 @@
           <w:rFonts w:asciiTheme="majorHAnsi" w:hAnsiTheme="majorHAnsi" w:cstheme="majorHAnsi"/>
           <w:color w:val="333333"/>
         </w:rPr>
-        <w:t xml:space="preserve">a </w:t>
-      </w:r>
-      <w:r>
-        <w:rPr>
-          <w:rFonts w:asciiTheme="majorHAnsi" w:hAnsiTheme="majorHAnsi" w:cstheme="majorHAnsi"/>
-          <w:color w:val="333333"/>
-        </w:rPr>
-        <w:t>“</w:t>
-      </w:r>
-      <w:r>
-        <w:rPr>
-          <w:rFonts w:asciiTheme="majorHAnsi" w:hAnsiTheme="majorHAnsi" w:cstheme="majorHAnsi"/>
-          <w:color w:val="333333"/>
-        </w:rPr>
-        <w:t>simple” application</w:t>
+        <w:t>application</w:t>
+      </w:r>
+      <w:r>
+        <w:rPr>
+          <w:rFonts w:asciiTheme="majorHAnsi" w:hAnsiTheme="majorHAnsi" w:cstheme="majorHAnsi"/>
+          <w:color w:val="333333"/>
+        </w:rPr>
+        <w:t>s</w:t>
       </w:r>
       <w:r>
         <w:rPr>
@@ -330,42 +295,14 @@
           <w:rFonts w:asciiTheme="majorHAnsi" w:hAnsiTheme="majorHAnsi" w:cstheme="majorHAnsi"/>
           <w:color w:val="333333"/>
         </w:rPr>
-        <w:t>remain, all the way</w:t>
-      </w:r>
-      <w:r>
-        <w:rPr>
-          <w:rFonts w:asciiTheme="majorHAnsi" w:hAnsiTheme="majorHAnsi" w:cstheme="majorHAnsi"/>
-          <w:color w:val="333333"/>
-        </w:rPr>
-        <w:t xml:space="preserve"> up</w:t>
-      </w:r>
-      <w:r>
-        <w:rPr>
-          <w:rFonts w:asciiTheme="majorHAnsi" w:hAnsiTheme="majorHAnsi" w:cstheme="majorHAnsi"/>
-          <w:color w:val="333333"/>
-        </w:rPr>
-        <w:t xml:space="preserve"> to even complicated</w:t>
-      </w:r>
-      <w:r>
-        <w:rPr>
-          <w:rFonts w:asciiTheme="majorHAnsi" w:hAnsiTheme="majorHAnsi" w:cstheme="majorHAnsi"/>
-          <w:color w:val="333333"/>
-        </w:rPr>
-        <w:t xml:space="preserve"> human rights case</w:t>
-      </w:r>
-      <w:r>
-        <w:rPr>
-          <w:rFonts w:asciiTheme="majorHAnsi" w:hAnsiTheme="majorHAnsi" w:cstheme="majorHAnsi"/>
-          <w:color w:val="333333"/>
-        </w:rPr>
-        <w:t>s.</w:t>
-      </w:r>
-      <w:r>
-        <w:rPr>
-          <w:rFonts w:asciiTheme="majorHAnsi" w:hAnsiTheme="majorHAnsi" w:cstheme="majorHAnsi"/>
-          <w:color w:val="333333"/>
-        </w:rPr>
-        <w:t xml:space="preserve"> </w:t>
+        <w:t>remain,</w:t>
+      </w:r>
+      <w:r>
+        <w:rPr>
+          <w:rFonts w:asciiTheme="majorHAnsi" w:hAnsiTheme="majorHAnsi" w:cstheme="majorHAnsi"/>
+          <w:color w:val="333333"/>
+        </w:rPr>
+        <w:t xml:space="preserve"> to even coaching for visa filing. </w:t>
       </w:r>
       <w:r>
         <w:rPr>
@@ -416,6 +353,8 @@
         </w:rPr>
         <w:t>.</w:t>
       </w:r>
+      <w:bookmarkStart w:id="0" w:name="_GoBack"/>
+      <w:bookmarkEnd w:id="0"/>
     </w:p>
     <w:p>
       <w:pPr>
@@ -718,8 +657,6 @@
         </w:rPr>
         <w:t>. We take pride in doing all this well.</w:t>
       </w:r>
-      <w:bookmarkStart w:id="0" w:name="_GoBack"/>
-      <w:bookmarkEnd w:id="0"/>
     </w:p>
     <w:sectPr>
       <w:pgSz w:w="11906" w:h="16838"/>
@@ -1040,6 +977,7 @@
     <w:lsdException w:name="HTML Sample" w:semiHidden="1" w:unhideWhenUsed="1"/>
     <w:lsdException w:name="HTML Typewriter" w:semiHidden="1" w:unhideWhenUsed="1"/>
     <w:lsdException w:name="HTML Variable" w:semiHidden="1" w:unhideWhenUsed="1"/>
+    <w:lsdException w:name="Normal Table" w:semiHidden="1" w:unhideWhenUsed="1"/>
     <w:lsdException w:name="annotation subject" w:semiHidden="1" w:unhideWhenUsed="1"/>
     <w:lsdException w:name="No List" w:semiHidden="1" w:unhideWhenUsed="1"/>
     <w:lsdException w:name="Outline List 1" w:semiHidden="1" w:unhideWhenUsed="1"/>
@@ -1086,8 +1024,10 @@
     <w:lsdException w:name="Table Subtle 2" w:semiHidden="1" w:unhideWhenUsed="1"/>
     <w:lsdException w:name="Table Web 1" w:semiHidden="1" w:unhideWhenUsed="1"/>
     <w:lsdException w:name="Table Web 2" w:semiHidden="1" w:unhideWhenUsed="1"/>
+    <w:lsdException w:name="Table Web 3" w:semiHidden="1" w:unhideWhenUsed="1"/>
     <w:lsdException w:name="Balloon Text" w:semiHidden="1" w:unhideWhenUsed="1"/>
     <w:lsdException w:name="Table Grid" w:uiPriority="39"/>
+    <w:lsdException w:name="Table Theme" w:semiHidden="1" w:unhideWhenUsed="1"/>
     <w:lsdException w:name="Placeholder Text" w:semiHidden="1"/>
     <w:lsdException w:name="No Spacing" w:uiPriority="1" w:qFormat="1"/>
     <w:lsdException w:name="Light Shading" w:uiPriority="60"/>
@@ -1669,7 +1609,7 @@
 </file>
 
 <file path=customXml/itemProps1.xml><?xml version="1.0" encoding="utf-8"?>
-<ds:datastoreItem xmlns:ds="http://schemas.openxmlformats.org/officeDocument/2006/customXml" ds:itemID="{E789E43D-3CD0-418A-9E3E-8A5DAA525E90}">
+<ds:datastoreItem xmlns:ds="http://schemas.openxmlformats.org/officeDocument/2006/customXml" ds:itemID="{06E7F5FF-2CE2-43E5-B379-42B44731A7BF}">
   <ds:schemaRefs>
     <ds:schemaRef ds:uri="http://schemas.openxmlformats.org/officeDocument/2006/bibliography"/>
   </ds:schemaRefs>

</xml_diff>